<commit_message>
update habits, records and readme
</commit_message>
<xml_diff>
--- a/DesignDocument.docx
+++ b/DesignDocument.docx
@@ -108,17 +108,7 @@
           <w:szCs w:val="28"/>
           <w:lang w:val="en-US" w:eastAsia="zh-CN"/>
         </w:rPr>
-        <w:t xml:space="preserve"> </w:t>
-      </w:r>
-      <w:r>
-        <w:rPr>
-          <w:rFonts w:hint="default" w:ascii="Times New Roman Regular" w:hAnsi="Times New Roman Regular" w:cs="Times New Roman Regular"/>
-          <w:b w:val="0"/>
-          <w:sz w:val="22"/>
-          <w:szCs w:val="28"/>
-          <w:lang w:val="en-US" w:eastAsia="zh-CN"/>
-        </w:rPr>
-        <w:t>and set notification to calendar</w:t>
+        <w:t xml:space="preserve"> and set notification to calendar</w:t>
       </w:r>
       <w:r>
         <w:rPr>
@@ -641,6 +631,7 @@
     <w:p>
       <w:pPr>
         <w:numPr>
+          <w:ilvl w:val="0"/>
           <w:numId w:val="0"/>
         </w:numPr>
         <w:ind w:leftChars="0"/>
@@ -656,6 +647,7 @@
     <w:p>
       <w:pPr>
         <w:numPr>
+          <w:ilvl w:val="0"/>
           <w:numId w:val="0"/>
         </w:numPr>
         <w:ind w:leftChars="0"/>
@@ -701,27 +693,7 @@
           <w:szCs w:val="28"/>
           <w:lang w:val="en-US" w:eastAsia="zh-CN"/>
         </w:rPr>
-        <w:t xml:space="preserve">Forgets habits when reminders </w:t>
-      </w:r>
-      <w:r>
-        <w:rPr>
-          <w:rFonts w:hint="default" w:ascii="Times New Roman Regular" w:hAnsi="Times New Roman Regular" w:cs="Times New Roman Regular"/>
-          <w:b w:val="0"/>
-          <w:sz w:val="22"/>
-          <w:szCs w:val="28"/>
-          <w:lang w:val="en-US" w:eastAsia="zh-CN"/>
-        </w:rPr>
-        <w:t>don’t stay in sync between her app and calendar</w:t>
-      </w:r>
-      <w:r>
-        <w:rPr>
-          <w:rFonts w:hint="default" w:ascii="Times New Roman Regular" w:hAnsi="Times New Roman Regular" w:cs="Times New Roman Regular"/>
-          <w:b w:val="0"/>
-          <w:sz w:val="22"/>
-          <w:szCs w:val="28"/>
-          <w:lang w:val="en-US" w:eastAsia="zh-CN"/>
-        </w:rPr>
-        <w:t>.</w:t>
+        <w:t>Forgets habits when reminders don’t stay in sync between her app and calendar.</w:t>
       </w:r>
     </w:p>
     <w:p>
@@ -779,6 +751,7 @@
     <w:p>
       <w:pPr>
         <w:numPr>
+          <w:ilvl w:val="0"/>
           <w:numId w:val="0"/>
         </w:numPr>
         <w:ind w:leftChars="0"/>
@@ -794,6 +767,7 @@
     <w:p>
       <w:pPr>
         <w:numPr>
+          <w:ilvl w:val="0"/>
           <w:numId w:val="0"/>
         </w:numPr>
         <w:ind w:leftChars="0"/>
@@ -920,6 +894,7 @@
     <w:p>
       <w:pPr>
         <w:numPr>
+          <w:ilvl w:val="0"/>
           <w:numId w:val="0"/>
         </w:numPr>
         <w:ind w:leftChars="0"/>
@@ -1023,6 +998,7 @@
     <w:p>
       <w:pPr>
         <w:numPr>
+          <w:ilvl w:val="0"/>
           <w:numId w:val="0"/>
         </w:numPr>
         <w:ind w:leftChars="0"/>
@@ -1074,6 +1050,7 @@
     <w:p>
       <w:pPr>
         <w:numPr>
+          <w:ilvl w:val="0"/>
           <w:numId w:val="0"/>
         </w:numPr>
         <w:ind w:leftChars="0"/>
@@ -1125,6 +1102,7 @@
     <w:p>
       <w:pPr>
         <w:numPr>
+          <w:ilvl w:val="0"/>
           <w:numId w:val="0"/>
         </w:numPr>
         <w:ind w:leftChars="0"/>
@@ -1170,24 +1148,13 @@
           <w:szCs w:val="28"/>
           <w:lang w:val="en-US" w:eastAsia="zh-CN"/>
         </w:rPr>
-        <w:t>As a user, I can track all the habits sta</w:t>
-      </w:r>
-      <w:bookmarkStart w:id="0" w:name="_GoBack"/>
-      <w:bookmarkEnd w:id="0"/>
-      <w:r>
-        <w:rPr>
-          <w:rFonts w:hint="default" w:ascii="Times New Roman Regular" w:hAnsi="Times New Roman Regular" w:cs="Times New Roman Regular"/>
-          <w:b w:val="0"/>
-          <w:sz w:val="22"/>
-          <w:szCs w:val="28"/>
-          <w:lang w:val="en-US" w:eastAsia="zh-CN"/>
-        </w:rPr>
-        <w:t>tistics(today's rate, longest streak, average streak, total check-ins, and best performing habits).</w:t>
-      </w:r>
-    </w:p>
-    <w:p>
-      <w:pPr>
-        <w:numPr>
+        <w:t>As a user, I can track all the habits statistics(today's rate, longest streak, average streak, total check-ins, and best performing habits).</w:t>
+      </w:r>
+    </w:p>
+    <w:p>
+      <w:pPr>
+        <w:numPr>
+          <w:ilvl w:val="0"/>
           <w:numId w:val="0"/>
         </w:numPr>
         <w:ind w:leftChars="0"/>
@@ -1307,39 +1274,558 @@
           <w:szCs w:val="28"/>
           <w:lang w:val="en-US" w:eastAsia="zh-CN"/>
         </w:rPr>
-        <w:t xml:space="preserve">-- </w:t>
-      </w:r>
-      <w:r>
-        <w:rPr>
-          <w:rFonts w:hint="default" w:ascii="Times New Roman Regular" w:hAnsi="Times New Roman Regular" w:cs="Times New Roman Regular"/>
-          <w:b w:val="0"/>
-          <w:sz w:val="22"/>
-          <w:szCs w:val="28"/>
-          <w:lang w:val="en-US" w:eastAsia="zh-CN"/>
-        </w:rPr>
-        <w:t xml:space="preserve">created </w:t>
-      </w:r>
-      <w:r>
-        <w:rPr>
-          <w:rFonts w:hint="default" w:ascii="Times New Roman Regular" w:hAnsi="Times New Roman Regular" w:cs="Times New Roman Regular"/>
-          <w:b w:val="0"/>
-          <w:sz w:val="22"/>
-          <w:szCs w:val="28"/>
-          <w:lang w:val="en-US" w:eastAsia="zh-CN"/>
-        </w:rPr>
-        <w:t>by Figma</w:t>
-      </w:r>
-    </w:p>
-    <w:p>
-      <w:pPr>
-        <w:rPr>
-          <w:rFonts w:hint="default" w:ascii="Times New Roman Regular" w:hAnsi="Times New Roman Regular" w:cs="Times New Roman Regular"/>
-          <w:b w:val="0"/>
-          <w:sz w:val="22"/>
-          <w:szCs w:val="28"/>
-          <w:lang w:val="en-US" w:eastAsia="zh-CN"/>
-        </w:rPr>
-      </w:pPr>
+        <w:t>—  created by using Figma</w:t>
+      </w:r>
+    </w:p>
+    <w:p>
+      <w:pPr>
+        <w:rPr>
+          <w:rFonts w:hint="default" w:ascii="Times New Roman Regular" w:hAnsi="Times New Roman Regular" w:cs="Times New Roman Regular"/>
+          <w:b w:val="0"/>
+          <w:sz w:val="22"/>
+          <w:szCs w:val="28"/>
+          <w:lang w:val="en-US" w:eastAsia="zh-CN"/>
+        </w:rPr>
+      </w:pPr>
+      <w:r>
+        <w:rPr>
+          <w:rFonts w:hint="default" w:ascii="Times New Roman Regular" w:hAnsi="Times New Roman Regular" w:cs="Times New Roman Regular"/>
+          <w:b w:val="0"/>
+          <w:sz w:val="22"/>
+          <w:szCs w:val="28"/>
+          <w:lang w:val="en-US" w:eastAsia="zh-CN"/>
+        </w:rPr>
+        <w:t>Sign in/ Sign up Page</w:t>
+      </w:r>
+    </w:p>
+    <w:p>
+      <w:pPr>
+        <w:rPr>
+          <w:rFonts w:hint="default" w:ascii="Times New Roman Regular" w:hAnsi="Times New Roman Regular" w:cs="Times New Roman Regular"/>
+          <w:b w:val="0"/>
+          <w:sz w:val="22"/>
+          <w:szCs w:val="28"/>
+          <w:lang w:val="en-US" w:eastAsia="zh-CN"/>
+        </w:rPr>
+      </w:pPr>
+      <w:r>
+        <w:rPr>
+          <w:rFonts w:hint="default" w:ascii="Times New Roman Regular" w:hAnsi="Times New Roman Regular" w:cs="Times New Roman Regular"/>
+          <w:b w:val="0"/>
+          <w:sz w:val="22"/>
+          <w:szCs w:val="28"/>
+          <w:lang w:val="en-US" w:eastAsia="zh-CN"/>
+        </w:rPr>
+        <w:drawing>
+          <wp:inline distT="0" distB="0" distL="114300" distR="114300">
+            <wp:extent cx="2825750" cy="3113405"/>
+            <wp:effectExtent l="0" t="0" r="19050" b="10795"/>
+            <wp:docPr id="1" name="图片 1" descr="截屏2025-10-08 下午6.28.25"/>
+            <wp:cNvGraphicFramePr>
+              <a:graphicFrameLocks xmlns:a="http://schemas.openxmlformats.org/drawingml/2006/main" noChangeAspect="1"/>
+            </wp:cNvGraphicFramePr>
+            <a:graphic xmlns:a="http://schemas.openxmlformats.org/drawingml/2006/main">
+              <a:graphicData uri="http://schemas.openxmlformats.org/drawingml/2006/picture">
+                <pic:pic xmlns:pic="http://schemas.openxmlformats.org/drawingml/2006/picture">
+                  <pic:nvPicPr>
+                    <pic:cNvPr id="1" name="图片 1" descr="截屏2025-10-08 下午6.28.25"/>
+                    <pic:cNvPicPr>
+                      <a:picLocks noChangeAspect="1"/>
+                    </pic:cNvPicPr>
+                  </pic:nvPicPr>
+                  <pic:blipFill>
+                    <a:blip r:embed="rId4"/>
+                    <a:stretch>
+                      <a:fillRect/>
+                    </a:stretch>
+                  </pic:blipFill>
+                  <pic:spPr>
+                    <a:xfrm>
+                      <a:off x="0" y="0"/>
+                      <a:ext cx="2825750" cy="3113405"/>
+                    </a:xfrm>
+                    <a:prstGeom prst="rect">
+                      <a:avLst/>
+                    </a:prstGeom>
+                  </pic:spPr>
+                </pic:pic>
+              </a:graphicData>
+            </a:graphic>
+          </wp:inline>
+        </w:drawing>
+      </w:r>
+      <w:bookmarkStart w:id="0" w:name="_GoBack"/>
+      <w:bookmarkEnd w:id="0"/>
+    </w:p>
+    <w:p>
+      <w:pPr>
+        <w:rPr>
+          <w:rFonts w:hint="default" w:ascii="Times New Roman Regular" w:hAnsi="Times New Roman Regular" w:cs="Times New Roman Regular"/>
+          <w:b w:val="0"/>
+          <w:sz w:val="22"/>
+          <w:szCs w:val="28"/>
+          <w:lang w:val="en-US" w:eastAsia="zh-CN"/>
+        </w:rPr>
+      </w:pPr>
+    </w:p>
+    <w:p>
+      <w:pPr>
+        <w:rPr>
+          <w:rFonts w:hint="default" w:ascii="Times New Roman Regular" w:hAnsi="Times New Roman Regular" w:cs="Times New Roman Regular"/>
+          <w:b w:val="0"/>
+          <w:sz w:val="22"/>
+          <w:szCs w:val="28"/>
+          <w:lang w:val="en-US" w:eastAsia="zh-CN"/>
+        </w:rPr>
+      </w:pPr>
+      <w:r>
+        <w:rPr>
+          <w:rFonts w:hint="default" w:ascii="Times New Roman Regular" w:hAnsi="Times New Roman Regular" w:cs="Times New Roman Regular"/>
+          <w:b w:val="0"/>
+          <w:sz w:val="22"/>
+          <w:szCs w:val="28"/>
+          <w:lang w:val="en-US" w:eastAsia="zh-CN"/>
+        </w:rPr>
+        <w:drawing>
+          <wp:inline distT="0" distB="0" distL="114300" distR="114300">
+            <wp:extent cx="2117090" cy="2792095"/>
+            <wp:effectExtent l="0" t="0" r="0" b="0"/>
+            <wp:docPr id="2" name="图片 2" descr="截屏2025-10-08 下午6.29.31"/>
+            <wp:cNvGraphicFramePr>
+              <a:graphicFrameLocks xmlns:a="http://schemas.openxmlformats.org/drawingml/2006/main" noChangeAspect="1"/>
+            </wp:cNvGraphicFramePr>
+            <a:graphic xmlns:a="http://schemas.openxmlformats.org/drawingml/2006/main">
+              <a:graphicData uri="http://schemas.openxmlformats.org/drawingml/2006/picture">
+                <pic:pic xmlns:pic="http://schemas.openxmlformats.org/drawingml/2006/picture">
+                  <pic:nvPicPr>
+                    <pic:cNvPr id="2" name="图片 2" descr="截屏2025-10-08 下午6.29.31"/>
+                    <pic:cNvPicPr>
+                      <a:picLocks noChangeAspect="1"/>
+                    </pic:cNvPicPr>
+                  </pic:nvPicPr>
+                  <pic:blipFill>
+                    <a:blip r:embed="rId5"/>
+                    <a:srcRect l="25792" t="-251" r="25323"/>
+                    <a:stretch>
+                      <a:fillRect/>
+                    </a:stretch>
+                  </pic:blipFill>
+                  <pic:spPr>
+                    <a:xfrm>
+                      <a:off x="0" y="0"/>
+                      <a:ext cx="2117090" cy="2792095"/>
+                    </a:xfrm>
+                    <a:prstGeom prst="rect">
+                      <a:avLst/>
+                    </a:prstGeom>
+                  </pic:spPr>
+                </pic:pic>
+              </a:graphicData>
+            </a:graphic>
+          </wp:inline>
+        </w:drawing>
+      </w:r>
+    </w:p>
+    <w:p>
+      <w:pPr>
+        <w:rPr>
+          <w:rFonts w:hint="default" w:ascii="Times New Roman Regular" w:hAnsi="Times New Roman Regular" w:cs="Times New Roman Regular"/>
+          <w:b w:val="0"/>
+          <w:sz w:val="22"/>
+          <w:szCs w:val="28"/>
+          <w:lang w:val="en-US" w:eastAsia="zh-CN"/>
+        </w:rPr>
+      </w:pPr>
+      <w:r>
+        <w:rPr>
+          <w:rFonts w:hint="default" w:ascii="Times New Roman Regular" w:hAnsi="Times New Roman Regular" w:cs="Times New Roman Regular"/>
+          <w:b w:val="0"/>
+          <w:sz w:val="22"/>
+          <w:szCs w:val="28"/>
+          <w:lang w:val="en-US" w:eastAsia="zh-CN"/>
+        </w:rPr>
+        <w:t>User setting and Sign out Card</w:t>
+      </w:r>
+    </w:p>
+    <w:p>
+      <w:pPr>
+        <w:rPr>
+          <w:rFonts w:hint="default" w:ascii="Times New Roman Regular" w:hAnsi="Times New Roman Regular" w:cs="Times New Roman Regular"/>
+          <w:b w:val="0"/>
+          <w:sz w:val="22"/>
+          <w:szCs w:val="28"/>
+          <w:lang w:val="en-US" w:eastAsia="zh-CN"/>
+        </w:rPr>
+      </w:pPr>
+    </w:p>
+    <w:p>
+      <w:pPr>
+        <w:rPr>
+          <w:rFonts w:hint="default" w:ascii="Times New Roman Regular" w:hAnsi="Times New Roman Regular" w:cs="Times New Roman Regular"/>
+          <w:b w:val="0"/>
+          <w:sz w:val="22"/>
+          <w:szCs w:val="28"/>
+          <w:lang w:val="en-US" w:eastAsia="zh-CN"/>
+        </w:rPr>
+      </w:pPr>
+      <w:r>
+        <w:rPr>
+          <w:rFonts w:hint="default" w:ascii="Times New Roman Regular" w:hAnsi="Times New Roman Regular" w:cs="Times New Roman Regular"/>
+          <w:b w:val="0"/>
+          <w:sz w:val="22"/>
+          <w:szCs w:val="28"/>
+          <w:lang w:val="en-US" w:eastAsia="zh-CN"/>
+        </w:rPr>
+        <w:drawing>
+          <wp:inline distT="0" distB="0" distL="114300" distR="114300">
+            <wp:extent cx="5267960" cy="3387725"/>
+            <wp:effectExtent l="0" t="0" r="15240" b="15875"/>
+            <wp:docPr id="6" name="图片 6" descr="截屏2025-10-08 下午6.29.20"/>
+            <wp:cNvGraphicFramePr>
+              <a:graphicFrameLocks xmlns:a="http://schemas.openxmlformats.org/drawingml/2006/main" noChangeAspect="1"/>
+            </wp:cNvGraphicFramePr>
+            <a:graphic xmlns:a="http://schemas.openxmlformats.org/drawingml/2006/main">
+              <a:graphicData uri="http://schemas.openxmlformats.org/drawingml/2006/picture">
+                <pic:pic xmlns:pic="http://schemas.openxmlformats.org/drawingml/2006/picture">
+                  <pic:nvPicPr>
+                    <pic:cNvPr id="6" name="图片 6" descr="截屏2025-10-08 下午6.29.20"/>
+                    <pic:cNvPicPr>
+                      <a:picLocks noChangeAspect="1"/>
+                    </pic:cNvPicPr>
+                  </pic:nvPicPr>
+                  <pic:blipFill>
+                    <a:blip r:embed="rId6"/>
+                    <a:stretch>
+                      <a:fillRect/>
+                    </a:stretch>
+                  </pic:blipFill>
+                  <pic:spPr>
+                    <a:xfrm>
+                      <a:off x="0" y="0"/>
+                      <a:ext cx="5267960" cy="3387725"/>
+                    </a:xfrm>
+                    <a:prstGeom prst="rect">
+                      <a:avLst/>
+                    </a:prstGeom>
+                  </pic:spPr>
+                </pic:pic>
+              </a:graphicData>
+            </a:graphic>
+          </wp:inline>
+        </w:drawing>
+      </w:r>
+    </w:p>
+    <w:p>
+      <w:pPr>
+        <w:rPr>
+          <w:rFonts w:hint="default" w:ascii="Times New Roman Regular" w:hAnsi="Times New Roman Regular" w:cs="Times New Roman Regular"/>
+          <w:b w:val="0"/>
+          <w:sz w:val="22"/>
+          <w:szCs w:val="28"/>
+          <w:lang w:val="en-US" w:eastAsia="zh-CN"/>
+        </w:rPr>
+      </w:pPr>
+      <w:r>
+        <w:rPr>
+          <w:rFonts w:hint="default" w:ascii="Times New Roman Regular" w:hAnsi="Times New Roman Regular" w:cs="Times New Roman Regular"/>
+          <w:b w:val="0"/>
+          <w:sz w:val="22"/>
+          <w:szCs w:val="28"/>
+          <w:lang w:val="en-US" w:eastAsia="zh-CN"/>
+        </w:rPr>
+        <w:t>Daily Check Page</w:t>
+      </w:r>
+    </w:p>
+    <w:p>
+      <w:pPr>
+        <w:rPr>
+          <w:rFonts w:hint="default" w:ascii="Times New Roman Regular" w:hAnsi="Times New Roman Regular" w:cs="Times New Roman Regular"/>
+          <w:b w:val="0"/>
+          <w:sz w:val="22"/>
+          <w:szCs w:val="28"/>
+          <w:lang w:val="en-US" w:eastAsia="zh-CN"/>
+        </w:rPr>
+      </w:pPr>
+      <w:r>
+        <w:rPr>
+          <w:rFonts w:hint="default" w:ascii="Times New Roman Regular" w:hAnsi="Times New Roman Regular" w:cs="Times New Roman Regular"/>
+          <w:b w:val="0"/>
+          <w:sz w:val="22"/>
+          <w:szCs w:val="28"/>
+          <w:lang w:val="en-US" w:eastAsia="zh-CN"/>
+        </w:rPr>
+        <w:drawing>
+          <wp:inline distT="0" distB="0" distL="114300" distR="114300">
+            <wp:extent cx="5269230" cy="3251835"/>
+            <wp:effectExtent l="0" t="0" r="13970" b="24765"/>
+            <wp:docPr id="3" name="图片 3" descr="截屏2025-10-08 下午6.28.55"/>
+            <wp:cNvGraphicFramePr>
+              <a:graphicFrameLocks xmlns:a="http://schemas.openxmlformats.org/drawingml/2006/main" noChangeAspect="1"/>
+            </wp:cNvGraphicFramePr>
+            <a:graphic xmlns:a="http://schemas.openxmlformats.org/drawingml/2006/main">
+              <a:graphicData uri="http://schemas.openxmlformats.org/drawingml/2006/picture">
+                <pic:pic xmlns:pic="http://schemas.openxmlformats.org/drawingml/2006/picture">
+                  <pic:nvPicPr>
+                    <pic:cNvPr id="3" name="图片 3" descr="截屏2025-10-08 下午6.28.55"/>
+                    <pic:cNvPicPr>
+                      <a:picLocks noChangeAspect="1"/>
+                    </pic:cNvPicPr>
+                  </pic:nvPicPr>
+                  <pic:blipFill>
+                    <a:blip r:embed="rId7"/>
+                    <a:stretch>
+                      <a:fillRect/>
+                    </a:stretch>
+                  </pic:blipFill>
+                  <pic:spPr>
+                    <a:xfrm>
+                      <a:off x="0" y="0"/>
+                      <a:ext cx="5269230" cy="3251835"/>
+                    </a:xfrm>
+                    <a:prstGeom prst="rect">
+                      <a:avLst/>
+                    </a:prstGeom>
+                  </pic:spPr>
+                </pic:pic>
+              </a:graphicData>
+            </a:graphic>
+          </wp:inline>
+        </w:drawing>
+      </w:r>
+    </w:p>
+    <w:p>
+      <w:pPr>
+        <w:rPr>
+          <w:rFonts w:hint="default" w:ascii="Times New Roman Regular" w:hAnsi="Times New Roman Regular" w:cs="Times New Roman Regular"/>
+          <w:b w:val="0"/>
+          <w:sz w:val="22"/>
+          <w:szCs w:val="28"/>
+          <w:lang w:val="en-US" w:eastAsia="zh-CN"/>
+        </w:rPr>
+      </w:pPr>
+      <w:r>
+        <w:rPr>
+          <w:rFonts w:hint="default" w:ascii="Times New Roman Regular" w:hAnsi="Times New Roman Regular" w:cs="Times New Roman Regular"/>
+          <w:b w:val="0"/>
+          <w:sz w:val="22"/>
+          <w:szCs w:val="28"/>
+          <w:lang w:val="en-US" w:eastAsia="zh-CN"/>
+        </w:rPr>
+        <w:t>Statistics page</w:t>
+      </w:r>
+    </w:p>
+    <w:p>
+      <w:pPr>
+        <w:rPr>
+          <w:rFonts w:hint="default" w:ascii="Times New Roman Regular" w:hAnsi="Times New Roman Regular" w:cs="Times New Roman Regular"/>
+          <w:b w:val="0"/>
+          <w:sz w:val="22"/>
+          <w:szCs w:val="28"/>
+          <w:lang w:val="en-US" w:eastAsia="zh-CN"/>
+        </w:rPr>
+      </w:pPr>
+      <w:r>
+        <w:rPr>
+          <w:rFonts w:hint="default" w:ascii="Times New Roman Regular" w:hAnsi="Times New Roman Regular" w:cs="Times New Roman Regular"/>
+          <w:b w:val="0"/>
+          <w:sz w:val="22"/>
+          <w:szCs w:val="28"/>
+          <w:lang w:val="en-US" w:eastAsia="zh-CN"/>
+        </w:rPr>
+        <w:drawing>
+          <wp:inline distT="0" distB="0" distL="114300" distR="114300">
+            <wp:extent cx="5269230" cy="3251835"/>
+            <wp:effectExtent l="0" t="0" r="13970" b="24765"/>
+            <wp:docPr id="4" name="图片 4" descr="截屏2025-10-08 下午6.29.01"/>
+            <wp:cNvGraphicFramePr>
+              <a:graphicFrameLocks xmlns:a="http://schemas.openxmlformats.org/drawingml/2006/main" noChangeAspect="1"/>
+            </wp:cNvGraphicFramePr>
+            <a:graphic xmlns:a="http://schemas.openxmlformats.org/drawingml/2006/main">
+              <a:graphicData uri="http://schemas.openxmlformats.org/drawingml/2006/picture">
+                <pic:pic xmlns:pic="http://schemas.openxmlformats.org/drawingml/2006/picture">
+                  <pic:nvPicPr>
+                    <pic:cNvPr id="4" name="图片 4" descr="截屏2025-10-08 下午6.29.01"/>
+                    <pic:cNvPicPr>
+                      <a:picLocks noChangeAspect="1"/>
+                    </pic:cNvPicPr>
+                  </pic:nvPicPr>
+                  <pic:blipFill>
+                    <a:blip r:embed="rId8"/>
+                    <a:stretch>
+                      <a:fillRect/>
+                    </a:stretch>
+                  </pic:blipFill>
+                  <pic:spPr>
+                    <a:xfrm>
+                      <a:off x="0" y="0"/>
+                      <a:ext cx="5269230" cy="3251835"/>
+                    </a:xfrm>
+                    <a:prstGeom prst="rect">
+                      <a:avLst/>
+                    </a:prstGeom>
+                  </pic:spPr>
+                </pic:pic>
+              </a:graphicData>
+            </a:graphic>
+          </wp:inline>
+        </w:drawing>
+      </w:r>
+    </w:p>
+    <w:p>
+      <w:pPr>
+        <w:rPr>
+          <w:rFonts w:hint="default" w:ascii="Times New Roman Regular" w:hAnsi="Times New Roman Regular" w:cs="Times New Roman Regular"/>
+          <w:b w:val="0"/>
+          <w:sz w:val="22"/>
+          <w:szCs w:val="28"/>
+          <w:lang w:val="en-US" w:eastAsia="zh-CN"/>
+        </w:rPr>
+      </w:pPr>
+      <w:r>
+        <w:rPr>
+          <w:rFonts w:hint="default" w:ascii="Times New Roman Regular" w:hAnsi="Times New Roman Regular" w:cs="Times New Roman Regular"/>
+          <w:b w:val="0"/>
+          <w:sz w:val="22"/>
+          <w:szCs w:val="28"/>
+          <w:lang w:val="en-US" w:eastAsia="zh-CN"/>
+        </w:rPr>
+        <w:t>Manage Page</w:t>
+      </w:r>
+    </w:p>
+    <w:p>
+      <w:pPr>
+        <w:rPr>
+          <w:rFonts w:hint="default" w:ascii="Times New Roman Regular" w:hAnsi="Times New Roman Regular" w:cs="Times New Roman Regular"/>
+          <w:b w:val="0"/>
+          <w:sz w:val="22"/>
+          <w:szCs w:val="28"/>
+          <w:lang w:val="en-US" w:eastAsia="zh-CN"/>
+        </w:rPr>
+      </w:pPr>
+      <w:r>
+        <w:rPr>
+          <w:rFonts w:hint="default" w:ascii="Times New Roman Regular" w:hAnsi="Times New Roman Regular" w:cs="Times New Roman Regular"/>
+          <w:b w:val="0"/>
+          <w:sz w:val="22"/>
+          <w:szCs w:val="28"/>
+          <w:lang w:val="en-US" w:eastAsia="zh-CN"/>
+        </w:rPr>
+        <w:drawing>
+          <wp:inline distT="0" distB="0" distL="114300" distR="114300">
+            <wp:extent cx="5269230" cy="3251835"/>
+            <wp:effectExtent l="0" t="0" r="13970" b="24765"/>
+            <wp:docPr id="5" name="图片 5" descr="截屏2025-10-08 下午6.29.08"/>
+            <wp:cNvGraphicFramePr>
+              <a:graphicFrameLocks xmlns:a="http://schemas.openxmlformats.org/drawingml/2006/main" noChangeAspect="1"/>
+            </wp:cNvGraphicFramePr>
+            <a:graphic xmlns:a="http://schemas.openxmlformats.org/drawingml/2006/main">
+              <a:graphicData uri="http://schemas.openxmlformats.org/drawingml/2006/picture">
+                <pic:pic xmlns:pic="http://schemas.openxmlformats.org/drawingml/2006/picture">
+                  <pic:nvPicPr>
+                    <pic:cNvPr id="5" name="图片 5" descr="截屏2025-10-08 下午6.29.08"/>
+                    <pic:cNvPicPr>
+                      <a:picLocks noChangeAspect="1"/>
+                    </pic:cNvPicPr>
+                  </pic:nvPicPr>
+                  <pic:blipFill>
+                    <a:blip r:embed="rId9"/>
+                    <a:stretch>
+                      <a:fillRect/>
+                    </a:stretch>
+                  </pic:blipFill>
+                  <pic:spPr>
+                    <a:xfrm>
+                      <a:off x="0" y="0"/>
+                      <a:ext cx="5269230" cy="3251835"/>
+                    </a:xfrm>
+                    <a:prstGeom prst="rect">
+                      <a:avLst/>
+                    </a:prstGeom>
+                  </pic:spPr>
+                </pic:pic>
+              </a:graphicData>
+            </a:graphic>
+          </wp:inline>
+        </w:drawing>
+      </w:r>
+    </w:p>
+    <w:p>
+      <w:pPr>
+        <w:rPr>
+          <w:rFonts w:hint="default" w:ascii="Times New Roman Regular" w:hAnsi="Times New Roman Regular" w:cs="Times New Roman Regular"/>
+          <w:b w:val="0"/>
+          <w:sz w:val="22"/>
+          <w:szCs w:val="28"/>
+          <w:lang w:val="en-US" w:eastAsia="zh-CN"/>
+        </w:rPr>
+      </w:pPr>
+      <w:r>
+        <w:rPr>
+          <w:rFonts w:hint="default" w:ascii="Times New Roman Regular" w:hAnsi="Times New Roman Regular" w:cs="Times New Roman Regular"/>
+          <w:b w:val="0"/>
+          <w:sz w:val="22"/>
+          <w:szCs w:val="28"/>
+          <w:lang w:val="en-US" w:eastAsia="zh-CN"/>
+        </w:rPr>
+        <w:t>Add Habit Form</w:t>
+      </w:r>
+    </w:p>
+    <w:p>
+      <w:pPr>
+        <w:rPr>
+          <w:rFonts w:hint="default" w:ascii="Times New Roman Regular" w:hAnsi="Times New Roman Regular" w:cs="Times New Roman Regular"/>
+          <w:b w:val="0"/>
+          <w:sz w:val="22"/>
+          <w:szCs w:val="28"/>
+          <w:lang w:val="en-US" w:eastAsia="zh-CN"/>
+        </w:rPr>
+      </w:pPr>
+      <w:r>
+        <w:rPr>
+          <w:rFonts w:hint="default" w:ascii="Times New Roman Regular" w:hAnsi="Times New Roman Regular" w:cs="Times New Roman Regular"/>
+          <w:b w:val="0"/>
+          <w:sz w:val="22"/>
+          <w:szCs w:val="28"/>
+          <w:lang w:val="en-US" w:eastAsia="zh-CN"/>
+        </w:rPr>
+        <w:drawing>
+          <wp:inline distT="0" distB="0" distL="114300" distR="114300">
+            <wp:extent cx="5267960" cy="3387725"/>
+            <wp:effectExtent l="0" t="0" r="15240" b="15875"/>
+            <wp:docPr id="7" name="图片 7" descr="截屏2025-10-08 下午6.29.51"/>
+            <wp:cNvGraphicFramePr>
+              <a:graphicFrameLocks xmlns:a="http://schemas.openxmlformats.org/drawingml/2006/main" noChangeAspect="1"/>
+            </wp:cNvGraphicFramePr>
+            <a:graphic xmlns:a="http://schemas.openxmlformats.org/drawingml/2006/main">
+              <a:graphicData uri="http://schemas.openxmlformats.org/drawingml/2006/picture">
+                <pic:pic xmlns:pic="http://schemas.openxmlformats.org/drawingml/2006/picture">
+                  <pic:nvPicPr>
+                    <pic:cNvPr id="7" name="图片 7" descr="截屏2025-10-08 下午6.29.51"/>
+                    <pic:cNvPicPr>
+                      <a:picLocks noChangeAspect="1"/>
+                    </pic:cNvPicPr>
+                  </pic:nvPicPr>
+                  <pic:blipFill>
+                    <a:blip r:embed="rId10"/>
+                    <a:stretch>
+                      <a:fillRect/>
+                    </a:stretch>
+                  </pic:blipFill>
+                  <pic:spPr>
+                    <a:xfrm>
+                      <a:off x="0" y="0"/>
+                      <a:ext cx="5267960" cy="3387725"/>
+                    </a:xfrm>
+                    <a:prstGeom prst="rect">
+                      <a:avLst/>
+                    </a:prstGeom>
+                  </pic:spPr>
+                </pic:pic>
+              </a:graphicData>
+            </a:graphic>
+          </wp:inline>
+        </w:drawing>
+      </w:r>
     </w:p>
     <w:sectPr>
       <w:pgSz w:w="11906" w:h="16838"/>

</xml_diff>